<commit_message>
diagram updates for some artifacts
</commit_message>
<xml_diff>
--- a/Artifacts/QuickShip_OCD.docx
+++ b/Artifacts/QuickShip_OCD.docx
@@ -3117,14 +3117,27 @@
       <w:r>
         <w:t xml:space="preserve">Table </w:t>
       </w:r>
-      <w:fldSimple w:instr=" SEQ Table \* ARABIC ">
-        <w:r>
-          <w:rPr>
-            <w:noProof/>
-          </w:rPr>
-          <w:t>1</w:t>
-        </w:r>
-      </w:fldSimple>
+      <w:r>
+        <w:fldChar w:fldCharType="begin"/>
+      </w:r>
+      <w:r>
+        <w:instrText xml:space="preserve"> SEQ Table \* ARABIC </w:instrText>
+      </w:r>
+      <w:r>
+        <w:fldChar w:fldCharType="separate"/>
+      </w:r>
+      <w:r>
+        <w:rPr>
+          <w:noProof/>
+        </w:rPr>
+        <w:t>1</w:t>
+      </w:r>
+      <w:r>
+        <w:rPr>
+          <w:noProof/>
+        </w:rPr>
+        <w:fldChar w:fldCharType="end"/>
+      </w:r>
       <w:r>
         <w:t>: The Program Model</w:t>
       </w:r>
@@ -4431,14 +4444,27 @@
       <w:r>
         <w:t xml:space="preserve">Figure </w:t>
       </w:r>
-      <w:fldSimple w:instr=" SEQ Figure \* ARABIC ">
-        <w:r>
-          <w:rPr>
-            <w:noProof/>
-          </w:rPr>
-          <w:t>1</w:t>
-        </w:r>
-      </w:fldSimple>
+      <w:r>
+        <w:fldChar w:fldCharType="begin"/>
+      </w:r>
+      <w:r>
+        <w:instrText xml:space="preserve"> SEQ Figure \* ARABIC </w:instrText>
+      </w:r>
+      <w:r>
+        <w:fldChar w:fldCharType="separate"/>
+      </w:r>
+      <w:r>
+        <w:rPr>
+          <w:noProof/>
+        </w:rPr>
+        <w:t>1</w:t>
+      </w:r>
+      <w:r>
+        <w:rPr>
+          <w:noProof/>
+        </w:rPr>
+        <w:fldChar w:fldCharType="end"/>
+      </w:r>
       <w:r>
         <w:t xml:space="preserve">: </w:t>
       </w:r>
@@ -4578,10 +4604,10 @@
           <w:noProof/>
         </w:rPr>
         <w:drawing>
-          <wp:inline distT="0" distB="0" distL="0" distR="0" wp14:anchorId="5C916E8C" wp14:editId="4ECBB303">
-            <wp:extent cx="5943600" cy="1524000"/>
-            <wp:effectExtent l="0" t="0" r="0" b="0"/>
-            <wp:docPr id="5" name="Picture 5" descr="../../../../../sbe.png"/>
+          <wp:inline distT="0" distB="0" distL="0" distR="0" wp14:anchorId="7FFB783C" wp14:editId="163934B5">
+            <wp:extent cx="5930265" cy="1668780"/>
+            <wp:effectExtent l="0" t="0" r="0" b="7620"/>
+            <wp:docPr id="7" name="Picture 7" descr="../../../../../Screen%20Shot%202017-05-10%20at%209.11.47%20PM.png"/>
             <wp:cNvGraphicFramePr>
               <a:graphicFrameLocks xmlns:a="http://schemas.openxmlformats.org/drawingml/2006/main" noChangeAspect="1"/>
             </wp:cNvGraphicFramePr>
@@ -4589,7 +4615,7 @@
               <a:graphicData uri="http://schemas.openxmlformats.org/drawingml/2006/picture">
                 <pic:pic xmlns:pic="http://schemas.openxmlformats.org/drawingml/2006/picture">
                   <pic:nvPicPr>
-                    <pic:cNvPr id="0" name="Picture 3" descr="../../../../../sbe.png"/>
+                    <pic:cNvPr id="0" name="Picture 2" descr="../../../../../Screen%20Shot%202017-05-10%20at%209.11.47%20PM.png"/>
                     <pic:cNvPicPr>
                       <a:picLocks noChangeAspect="1" noChangeArrowheads="1"/>
                     </pic:cNvPicPr>
@@ -4610,7 +4636,7 @@
                   <pic:spPr bwMode="auto">
                     <a:xfrm>
                       <a:off x="0" y="0"/>
-                      <a:ext cx="5943600" cy="1524000"/>
+                      <a:ext cx="5930265" cy="1668780"/>
                     </a:xfrm>
                     <a:prstGeom prst="rect">
                       <a:avLst/>
@@ -4634,14 +4660,27 @@
       <w:r>
         <w:t xml:space="preserve">Figure </w:t>
       </w:r>
-      <w:fldSimple w:instr=" SEQ Figure \* ARABIC ">
-        <w:r>
-          <w:rPr>
-            <w:noProof/>
-          </w:rPr>
-          <w:t>3</w:t>
-        </w:r>
-      </w:fldSimple>
+      <w:r>
+        <w:fldChar w:fldCharType="begin"/>
+      </w:r>
+      <w:r>
+        <w:instrText xml:space="preserve"> SEQ Figure \* ARABIC </w:instrText>
+      </w:r>
+      <w:r>
+        <w:fldChar w:fldCharType="separate"/>
+      </w:r>
+      <w:r>
+        <w:rPr>
+          <w:noProof/>
+        </w:rPr>
+        <w:t>3</w:t>
+      </w:r>
+      <w:r>
+        <w:rPr>
+          <w:noProof/>
+        </w:rPr>
+        <w:fldChar w:fldCharType="end"/>
+      </w:r>
       <w:r>
         <w:t xml:space="preserve">: System Boundary and Environment Diagram of </w:t>
       </w:r>
@@ -4796,19 +4835,6 @@
     </w:p>
     <w:p>
       <w:pPr>
-        <w:pStyle w:val="ListParagraph"/>
-        <w:numPr>
-          <w:ilvl w:val="0"/>
-          <w:numId w:val="38"/>
-        </w:numPr>
-      </w:pPr>
-      <w:r>
-        <w:t>Sound effects and music. May plan to use free, fair-use audio assets</w:t>
-      </w:r>
-    </w:p>
-    <w:p/>
-    <w:p>
-      <w:pPr>
         <w:pStyle w:val="Heading5"/>
       </w:pPr>
       <w:r>
@@ -4819,6 +4845,7 @@
       <w:pPr>
         <w:jc w:val="center"/>
       </w:pPr>
+      <w:bookmarkStart w:id="69" w:name="_GoBack"/>
       <w:r>
         <w:rPr>
           <w:noProof/>
@@ -4872,6 +4899,7 @@
           </wp:inline>
         </w:drawing>
       </w:r>
+      <w:bookmarkEnd w:id="69"/>
     </w:p>
     <w:p>
       <w:pPr>
@@ -4903,11 +4931,11 @@
       <w:pPr>
         <w:pStyle w:val="Heading4"/>
       </w:pPr>
-      <w:bookmarkStart w:id="69" w:name="_Toc332967440"/>
+      <w:bookmarkStart w:id="70" w:name="_Toc332967440"/>
       <w:r>
         <w:t>System Objectives, Constraints and Priorities</w:t>
       </w:r>
-      <w:bookmarkEnd w:id="69"/>
+      <w:bookmarkEnd w:id="70"/>
     </w:p>
     <w:p>
       <w:pPr>
@@ -4931,8 +4959,6 @@
       <w:pPr>
         <w:pStyle w:val="Heading5"/>
       </w:pPr>
-      <w:bookmarkStart w:id="70" w:name="_GoBack"/>
-      <w:bookmarkEnd w:id="70"/>
       <w:r>
         <w:t>Capability Goals</w:t>
       </w:r>
@@ -5856,14 +5882,27 @@
       <w:r>
         <w:t xml:space="preserve">Table </w:t>
       </w:r>
-      <w:fldSimple w:instr=" SEQ Table \* ARABIC ">
-        <w:r>
-          <w:rPr>
-            <w:noProof/>
-          </w:rPr>
-          <w:t>2</w:t>
-        </w:r>
-      </w:fldSimple>
+      <w:r>
+        <w:fldChar w:fldCharType="begin"/>
+      </w:r>
+      <w:r>
+        <w:instrText xml:space="preserve"> SEQ Table \* ARABIC </w:instrText>
+      </w:r>
+      <w:r>
+        <w:fldChar w:fldCharType="separate"/>
+      </w:r>
+      <w:r>
+        <w:rPr>
+          <w:noProof/>
+        </w:rPr>
+        <w:t>2</w:t>
+      </w:r>
+      <w:r>
+        <w:rPr>
+          <w:noProof/>
+        </w:rPr>
+        <w:fldChar w:fldCharType="end"/>
+      </w:r>
       <w:r>
         <w:t xml:space="preserve">: </w:t>
       </w:r>
@@ -7147,14 +7186,27 @@
       <w:r>
         <w:t xml:space="preserve">Table </w:t>
       </w:r>
-      <w:fldSimple w:instr=" SEQ Table \* ARABIC ">
-        <w:r>
-          <w:rPr>
-            <w:noProof/>
-          </w:rPr>
-          <w:t>3</w:t>
-        </w:r>
-      </w:fldSimple>
+      <w:r>
+        <w:fldChar w:fldCharType="begin"/>
+      </w:r>
+      <w:r>
+        <w:instrText xml:space="preserve"> SEQ Table \* ARABIC </w:instrText>
+      </w:r>
+      <w:r>
+        <w:fldChar w:fldCharType="separate"/>
+      </w:r>
+      <w:r>
+        <w:rPr>
+          <w:noProof/>
+        </w:rPr>
+        <w:t>3</w:t>
+      </w:r>
+      <w:r>
+        <w:rPr>
+          <w:noProof/>
+        </w:rPr>
+        <w:fldChar w:fldCharType="end"/>
+      </w:r>
       <w:r>
         <w:t>: Relation to Current System</w:t>
       </w:r>
@@ -7685,14 +7737,27 @@
       <w:r>
         <w:t xml:space="preserve">Figure </w:t>
       </w:r>
-      <w:fldSimple w:instr=" SEQ Figure \* ARABIC ">
-        <w:r>
-          <w:rPr>
-            <w:noProof/>
-          </w:rPr>
-          <w:t>7</w:t>
-        </w:r>
-      </w:fldSimple>
+      <w:r>
+        <w:fldChar w:fldCharType="begin"/>
+      </w:r>
+      <w:r>
+        <w:instrText xml:space="preserve"> SEQ Figure \* ARABIC </w:instrText>
+      </w:r>
+      <w:r>
+        <w:fldChar w:fldCharType="separate"/>
+      </w:r>
+      <w:r>
+        <w:rPr>
+          <w:noProof/>
+        </w:rPr>
+        <w:t>7</w:t>
+      </w:r>
+      <w:r>
+        <w:rPr>
+          <w:noProof/>
+        </w:rPr>
+        <w:fldChar w:fldCharType="end"/>
+      </w:r>
       <w:r>
         <w:t>: Element Relationship Diagram</w:t>
       </w:r>
@@ -7801,14 +7866,27 @@
       <w:r>
         <w:t xml:space="preserve">Figure </w:t>
       </w:r>
-      <w:fldSimple w:instr=" SEQ Figure \* ARABIC ">
-        <w:r>
-          <w:rPr>
-            <w:noProof/>
-          </w:rPr>
-          <w:t>8</w:t>
-        </w:r>
-      </w:fldSimple>
+      <w:r>
+        <w:fldChar w:fldCharType="begin"/>
+      </w:r>
+      <w:r>
+        <w:instrText xml:space="preserve"> SEQ Figure \* ARABIC </w:instrText>
+      </w:r>
+      <w:r>
+        <w:fldChar w:fldCharType="separate"/>
+      </w:r>
+      <w:r>
+        <w:rPr>
+          <w:noProof/>
+        </w:rPr>
+        <w:t>8</w:t>
+      </w:r>
+      <w:r>
+        <w:rPr>
+          <w:noProof/>
+        </w:rPr>
+        <w:fldChar w:fldCharType="end"/>
+      </w:r>
       <w:r>
         <w:t>:</w:t>
       </w:r>
@@ -14571,7 +14649,7 @@
 </file>
 
 <file path=customXml/itemProps1.xml><?xml version="1.0" encoding="utf-8"?>
-<ds:datastoreItem xmlns:ds="http://schemas.openxmlformats.org/officeDocument/2006/customXml" ds:itemID="{D55A2F32-B0E5-7545-95EA-DC1D4F087AAE}">
+<ds:datastoreItem xmlns:ds="http://schemas.openxmlformats.org/officeDocument/2006/customXml" ds:itemID="{7D927CC0-C34B-074F-97A3-E55E21578C4F}">
   <ds:schemaRefs>
     <ds:schemaRef ds:uri="http://schemas.openxmlformats.org/officeDocument/2006/bibliography"/>
   </ds:schemaRefs>

</xml_diff>